<commit_message>
Updated P1 design summary
</commit_message>
<xml_diff>
--- a/Assignment2/P1-BirthdayParty/DesignSummary.docx
+++ b/Assignment2/P1-BirthdayParty/DesignSummary.docx
@@ -2,12 +2,289 @@
 <file path=word/document.xml><?xml version="1.0" encoding="utf-8"?>
 <w:document xmlns:wpc="http://schemas.microsoft.com/office/word/2010/wordprocessingCanvas" xmlns:cx="http://schemas.microsoft.com/office/drawing/2014/chartex" xmlns:cx1="http://schemas.microsoft.com/office/drawing/2015/9/8/chartex" xmlns:cx2="http://schemas.microsoft.com/office/drawing/2015/10/21/chartex" xmlns:cx3="http://schemas.microsoft.com/office/drawing/2016/5/9/chartex" xmlns:cx4="http://schemas.microsoft.com/office/drawing/2016/5/10/chartex" xmlns:cx5="http://schemas.microsoft.com/office/drawing/2016/5/11/chartex" xmlns:cx6="http://schemas.microsoft.com/office/drawing/2016/5/12/chartex" xmlns:cx7="http://schemas.microsoft.com/office/drawing/2016/5/13/chartex" xmlns:cx8="http://schemas.microsoft.com/office/drawing/2016/5/14/chartex" xmlns:mc="http://schemas.openxmlformats.org/markup-compatibility/2006" xmlns:aink="http://schemas.microsoft.com/office/drawing/2016/ink" xmlns:am3d="http://schemas.microsoft.com/office/drawing/2017/model3d" xmlns:o="urn:schemas-microsoft-com:office:office" xmlns:oel="http://schemas.microsoft.com/office/2019/extlst" xmlns:r="http://schemas.openxmlformats.org/officeDocument/2006/relationships" xmlns:m="http://schemas.openxmlformats.org/officeDocument/2006/math" xmlns:v="urn:schemas-microsoft-com:vml" xmlns:wp14="http://schemas.microsoft.com/office/word/2010/wordprocessingDrawing" xmlns:wp="http://schemas.openxmlformats.org/drawingml/2006/wordprocessingDrawing" xmlns:w10="urn:schemas-microsoft-com:office:word" xmlns:w="http://schemas.openxmlformats.org/wordprocessingml/2006/main" xmlns:w14="http://schemas.microsoft.com/office/word/2010/wordml" xmlns:w15="http://schemas.microsoft.com/office/word/2012/wordml" xmlns:w16cex="http://schemas.microsoft.com/office/word/2018/wordml/cex" xmlns:w16cid="http://schemas.microsoft.com/office/word/2016/wordml/cid" xmlns:w16="http://schemas.microsoft.com/office/word/2018/wordml" xmlns:w16sdtdh="http://schemas.microsoft.com/office/word/2020/wordml/sdtdatahash" xmlns:w16se="http://schemas.microsoft.com/office/word/2015/wordml/symex" xmlns:wpg="http://schemas.microsoft.com/office/word/2010/wordprocessingGroup" xmlns:wpi="http://schemas.microsoft.com/office/word/2010/wordprocessingInk" xmlns:wne="http://schemas.microsoft.com/office/word/2006/wordml" xmlns:wps="http://schemas.microsoft.com/office/word/2010/wordprocessingShape" mc:Ignorable="w14 w15 w16se w16cid w16 w16cex w16sdtdh wp14">
   <w:body>
-    <w:p>
-      <w:r>
-        <w:t>Documentation including statements and proof of correctness, efficiency, and experimental evaluation</w:t>
-      </w:r>
-    </w:p>
+    <w:p/>
+    <w:p/>
+    <w:p>
+      <w:r>
+        <w:t>The strategy that the guests should take to solve this problem is to designate one guest to take the role of keeping track of the total number of entered guests:</w:t>
+      </w:r>
+    </w:p>
+    <w:p>
+      <w:pPr>
+        <w:pStyle w:val="ListParagraph"/>
+        <w:numPr>
+          <w:ilvl w:val="0"/>
+          <w:numId w:val="1"/>
+        </w:numPr>
+      </w:pPr>
+      <w:r>
+        <w:t>Every guest, including this “special guest” will eventually have multiple chances to enter.</w:t>
+      </w:r>
+    </w:p>
+    <w:p>
+      <w:pPr>
+        <w:pStyle w:val="ListParagraph"/>
+        <w:numPr>
+          <w:ilvl w:val="1"/>
+          <w:numId w:val="1"/>
+        </w:numPr>
+      </w:pPr>
+      <w:r>
+        <w:t xml:space="preserve">If they enter and find a cupcake waiting, they are to eat the cupcake and leave. </w:t>
+      </w:r>
+    </w:p>
+    <w:p>
+      <w:pPr>
+        <w:pStyle w:val="ListParagraph"/>
+        <w:numPr>
+          <w:ilvl w:val="1"/>
+          <w:numId w:val="1"/>
+        </w:numPr>
+      </w:pPr>
+      <w:r>
+        <w:t xml:space="preserve">If any of the N-1 non-special guests enter and do NOT find a cupcake waiting, they should not request a new cupcake and should instead leave immediately. </w:t>
+      </w:r>
+    </w:p>
+    <w:p>
+      <w:pPr>
+        <w:pStyle w:val="ListParagraph"/>
+        <w:numPr>
+          <w:ilvl w:val="1"/>
+          <w:numId w:val="1"/>
+        </w:numPr>
+      </w:pPr>
+      <w:r>
+        <w:t>This way, all N guests will eventually eat exactly one cupcake.</w:t>
+      </w:r>
+    </w:p>
+    <w:p>
+      <w:pPr>
+        <w:pStyle w:val="ListParagraph"/>
+        <w:numPr>
+          <w:ilvl w:val="0"/>
+          <w:numId w:val="1"/>
+        </w:numPr>
+      </w:pPr>
+      <w:r>
+        <w:t>The special guest additionally must:</w:t>
+      </w:r>
+    </w:p>
+    <w:p>
+      <w:pPr>
+        <w:pStyle w:val="ListParagraph"/>
+        <w:numPr>
+          <w:ilvl w:val="1"/>
+          <w:numId w:val="1"/>
+        </w:numPr>
+      </w:pPr>
+      <w:r>
+        <w:t>If they enter the maze and find no cupcake waiting, make a note that a new unique guest has entered and eaten the cupcake. They should then call for the cupcake to be replaced.</w:t>
+      </w:r>
+    </w:p>
+    <w:p>
+      <w:pPr>
+        <w:pStyle w:val="ListParagraph"/>
+        <w:numPr>
+          <w:ilvl w:val="0"/>
+          <w:numId w:val="1"/>
+        </w:numPr>
+      </w:pPr>
+      <w:r>
+        <w:t>When the special guest has entered and noted that the cupcake was missing N-1 times, it is guaranteed that all guests have entered the maze at least once (and eaten the cupcake exactly once). The guests are now safe to tell the minotaur that all N guests have entered the maze.</w:t>
+      </w:r>
+    </w:p>
+    <w:p>
+      <w:r>
+        <w:t>Using the cupcake as a signal eliminates the need for guessing if any guest has or has not entered the maze. Each guest may enter the maze any number of times, but they eat the cupcake to signal exactly once that they have entered.</w:t>
+      </w:r>
+    </w:p>
+    <w:p>
+      <w:r>
+        <w:t>In order to implement this strategy, each guest is represented by a GuestThread and the special guest is represented by a SpecialGuestThread, which extends the GuestThread with the ability to count the total number of times the cupcake has been eaten. The main thread starts up all N threads at the same time and chooses randomly the next thread to be notified that it may now enter the Labyrinth, which performs the actions of that particular guest.</w:t>
+      </w:r>
+    </w:p>
+    <w:p>
+      <w:r>
+        <w:t>The following table shows the experimental results of the average number of times each member had to enter the Labyrinth before the safe termination was reached for varying values of N:</w:t>
+      </w:r>
+    </w:p>
+    <w:p/>
+    <w:tbl>
+      <w:tblPr>
+        <w:tblStyle w:val="TableGrid"/>
+        <w:tblW w:w="0" w:type="auto"/>
+        <w:tblLook w:val="04A0" w:firstRow="1" w:lastRow="0" w:firstColumn="1" w:lastColumn="0" w:noHBand="0" w:noVBand="1"/>
+      </w:tblPr>
+      <w:tblGrid>
+        <w:gridCol w:w="4405"/>
+        <w:gridCol w:w="990"/>
+        <w:gridCol w:w="990"/>
+        <w:gridCol w:w="990"/>
+        <w:gridCol w:w="990"/>
+        <w:gridCol w:w="985"/>
+      </w:tblGrid>
+      <w:tr>
+        <w:trPr>
+          <w:trHeight w:val="701"/>
+        </w:trPr>
+        <w:tc>
+          <w:tcPr>
+            <w:tcW w:w="4405" w:type="dxa"/>
+          </w:tcPr>
+          <w:p>
+            <w:r>
+              <w:t># Guests (N)</w:t>
+            </w:r>
+          </w:p>
+        </w:tc>
+        <w:tc>
+          <w:tcPr>
+            <w:tcW w:w="990" w:type="dxa"/>
+          </w:tcPr>
+          <w:p>
+            <w:pPr>
+              <w:jc w:val="right"/>
+            </w:pPr>
+            <w:r>
+              <w:t>10</w:t>
+            </w:r>
+          </w:p>
+        </w:tc>
+        <w:tc>
+          <w:tcPr>
+            <w:tcW w:w="990" w:type="dxa"/>
+          </w:tcPr>
+          <w:p>
+            <w:pPr>
+              <w:jc w:val="right"/>
+            </w:pPr>
+            <w:r>
+              <w:t>50</w:t>
+            </w:r>
+          </w:p>
+        </w:tc>
+        <w:tc>
+          <w:tcPr>
+            <w:tcW w:w="990" w:type="dxa"/>
+          </w:tcPr>
+          <w:p>
+            <w:pPr>
+              <w:jc w:val="right"/>
+            </w:pPr>
+            <w:r>
+              <w:t>100</w:t>
+            </w:r>
+          </w:p>
+        </w:tc>
+        <w:tc>
+          <w:tcPr>
+            <w:tcW w:w="990" w:type="dxa"/>
+          </w:tcPr>
+          <w:p>
+            <w:pPr>
+              <w:jc w:val="right"/>
+            </w:pPr>
+            <w:r>
+              <w:t>150</w:t>
+            </w:r>
+          </w:p>
+        </w:tc>
+        <w:tc>
+          <w:tcPr>
+            <w:tcW w:w="985" w:type="dxa"/>
+          </w:tcPr>
+          <w:p>
+            <w:pPr>
+              <w:jc w:val="right"/>
+            </w:pPr>
+            <w:r>
+              <w:t>1000</w:t>
+            </w:r>
+          </w:p>
+        </w:tc>
+      </w:tr>
+      <w:tr>
+        <w:tc>
+          <w:tcPr>
+            <w:tcW w:w="4405" w:type="dxa"/>
+          </w:tcPr>
+          <w:p>
+            <w:r>
+              <w:t>Average Visits</w:t>
+            </w:r>
+          </w:p>
+        </w:tc>
+        <w:tc>
+          <w:tcPr>
+            <w:tcW w:w="990" w:type="dxa"/>
+          </w:tcPr>
+          <w:p>
+            <w:pPr>
+              <w:jc w:val="right"/>
+            </w:pPr>
+            <w:r>
+              <w:t>12.5</w:t>
+            </w:r>
+          </w:p>
+        </w:tc>
+        <w:tc>
+          <w:tcPr>
+            <w:tcW w:w="990" w:type="dxa"/>
+          </w:tcPr>
+          <w:p>
+            <w:pPr>
+              <w:jc w:val="right"/>
+            </w:pPr>
+            <w:r>
+              <w:t>52.24</w:t>
+            </w:r>
+          </w:p>
+        </w:tc>
+        <w:tc>
+          <w:tcPr>
+            <w:tcW w:w="990" w:type="dxa"/>
+          </w:tcPr>
+          <w:p>
+            <w:pPr>
+              <w:jc w:val="right"/>
+            </w:pPr>
+            <w:r>
+              <w:t>100.2</w:t>
+            </w:r>
+          </w:p>
+        </w:tc>
+        <w:tc>
+          <w:tcPr>
+            <w:tcW w:w="990" w:type="dxa"/>
+          </w:tcPr>
+          <w:p>
+            <w:pPr>
+              <w:jc w:val="right"/>
+            </w:pPr>
+            <w:r>
+              <w:t>136.18</w:t>
+            </w:r>
+          </w:p>
+        </w:tc>
+        <w:tc>
+          <w:tcPr>
+            <w:tcW w:w="985" w:type="dxa"/>
+          </w:tcPr>
+          <w:p>
+            <w:pPr>
+              <w:jc w:val="right"/>
+            </w:pPr>
+            <w:r>
+              <w:t>997.544</w:t>
+            </w:r>
+          </w:p>
+        </w:tc>
+      </w:tr>
+    </w:tbl>
+    <w:p/>
+    <w:p/>
     <w:sectPr>
+      <w:headerReference w:type="default" r:id="rId7"/>
       <w:pgSz w:w="12240" w:h="15840"/>
       <w:pgMar w:top="1440" w:right="1440" w:bottom="1440" w:left="1440" w:header="720" w:footer="720" w:gutter="0"/>
       <w:cols w:space="720"/>
@@ -15,6 +292,208 @@
     </w:sectPr>
   </w:body>
 </w:document>
+</file>
+
+<file path=word/endnotes.xml><?xml version="1.0" encoding="utf-8"?>
+<w:endnotes xmlns:wpc="http://schemas.microsoft.com/office/word/2010/wordprocessingCanvas" xmlns:cx="http://schemas.microsoft.com/office/drawing/2014/chartex" xmlns:cx1="http://schemas.microsoft.com/office/drawing/2015/9/8/chartex" xmlns:cx2="http://schemas.microsoft.com/office/drawing/2015/10/21/chartex" xmlns:cx3="http://schemas.microsoft.com/office/drawing/2016/5/9/chartex" xmlns:cx4="http://schemas.microsoft.com/office/drawing/2016/5/10/chartex" xmlns:cx5="http://schemas.microsoft.com/office/drawing/2016/5/11/chartex" xmlns:cx6="http://schemas.microsoft.com/office/drawing/2016/5/12/chartex" xmlns:cx7="http://schemas.microsoft.com/office/drawing/2016/5/13/chartex" xmlns:cx8="http://schemas.microsoft.com/office/drawing/2016/5/14/chartex" xmlns:mc="http://schemas.openxmlformats.org/markup-compatibility/2006" xmlns:aink="http://schemas.microsoft.com/office/drawing/2016/ink" xmlns:am3d="http://schemas.microsoft.com/office/drawing/2017/model3d" xmlns:o="urn:schemas-microsoft-com:office:office" xmlns:oel="http://schemas.microsoft.com/office/2019/extlst" xmlns:r="http://schemas.openxmlformats.org/officeDocument/2006/relationships" xmlns:m="http://schemas.openxmlformats.org/officeDocument/2006/math" xmlns:v="urn:schemas-microsoft-com:vml" xmlns:wp14="http://schemas.microsoft.com/office/word/2010/wordprocessingDrawing" xmlns:wp="http://schemas.openxmlformats.org/drawingml/2006/wordprocessingDrawing" xmlns:w10="urn:schemas-microsoft-com:office:word" xmlns:w="http://schemas.openxmlformats.org/wordprocessingml/2006/main" xmlns:w14="http://schemas.microsoft.com/office/word/2010/wordml" xmlns:w15="http://schemas.microsoft.com/office/word/2012/wordml" xmlns:w16cex="http://schemas.microsoft.com/office/word/2018/wordml/cex" xmlns:w16cid="http://schemas.microsoft.com/office/word/2016/wordml/cid" xmlns:w16="http://schemas.microsoft.com/office/word/2018/wordml" xmlns:w16sdtdh="http://schemas.microsoft.com/office/word/2020/wordml/sdtdatahash" xmlns:w16se="http://schemas.microsoft.com/office/word/2015/wordml/symex" xmlns:wpg="http://schemas.microsoft.com/office/word/2010/wordprocessingGroup" xmlns:wpi="http://schemas.microsoft.com/office/word/2010/wordprocessingInk" xmlns:wne="http://schemas.microsoft.com/office/word/2006/wordml" xmlns:wps="http://schemas.microsoft.com/office/word/2010/wordprocessingShape" mc:Ignorable="w14 w15 w16se w16cid w16 w16cex w16sdtdh wp14">
+  <w:endnote w:type="separator" w:id="-1">
+    <w:p>
+      <w:pPr>
+        <w:spacing w:after="0" w:line="240" w:lineRule="auto"/>
+      </w:pPr>
+      <w:r>
+        <w:separator/>
+      </w:r>
+    </w:p>
+  </w:endnote>
+  <w:endnote w:type="continuationSeparator" w:id="0">
+    <w:p>
+      <w:pPr>
+        <w:spacing w:after="0" w:line="240" w:lineRule="auto"/>
+      </w:pPr>
+      <w:r>
+        <w:continuationSeparator/>
+      </w:r>
+    </w:p>
+  </w:endnote>
+</w:endnotes>
+</file>
+
+<file path=word/footnotes.xml><?xml version="1.0" encoding="utf-8"?>
+<w:footnotes xmlns:wpc="http://schemas.microsoft.com/office/word/2010/wordprocessingCanvas" xmlns:cx="http://schemas.microsoft.com/office/drawing/2014/chartex" xmlns:cx1="http://schemas.microsoft.com/office/drawing/2015/9/8/chartex" xmlns:cx2="http://schemas.microsoft.com/office/drawing/2015/10/21/chartex" xmlns:cx3="http://schemas.microsoft.com/office/drawing/2016/5/9/chartex" xmlns:cx4="http://schemas.microsoft.com/office/drawing/2016/5/10/chartex" xmlns:cx5="http://schemas.microsoft.com/office/drawing/2016/5/11/chartex" xmlns:cx6="http://schemas.microsoft.com/office/drawing/2016/5/12/chartex" xmlns:cx7="http://schemas.microsoft.com/office/drawing/2016/5/13/chartex" xmlns:cx8="http://schemas.microsoft.com/office/drawing/2016/5/14/chartex" xmlns:mc="http://schemas.openxmlformats.org/markup-compatibility/2006" xmlns:aink="http://schemas.microsoft.com/office/drawing/2016/ink" xmlns:am3d="http://schemas.microsoft.com/office/drawing/2017/model3d" xmlns:o="urn:schemas-microsoft-com:office:office" xmlns:oel="http://schemas.microsoft.com/office/2019/extlst" xmlns:r="http://schemas.openxmlformats.org/officeDocument/2006/relationships" xmlns:m="http://schemas.openxmlformats.org/officeDocument/2006/math" xmlns:v="urn:schemas-microsoft-com:vml" xmlns:wp14="http://schemas.microsoft.com/office/word/2010/wordprocessingDrawing" xmlns:wp="http://schemas.openxmlformats.org/drawingml/2006/wordprocessingDrawing" xmlns:w10="urn:schemas-microsoft-com:office:word" xmlns:w="http://schemas.openxmlformats.org/wordprocessingml/2006/main" xmlns:w14="http://schemas.microsoft.com/office/word/2010/wordml" xmlns:w15="http://schemas.microsoft.com/office/word/2012/wordml" xmlns:w16cex="http://schemas.microsoft.com/office/word/2018/wordml/cex" xmlns:w16cid="http://schemas.microsoft.com/office/word/2016/wordml/cid" xmlns:w16="http://schemas.microsoft.com/office/word/2018/wordml" xmlns:w16sdtdh="http://schemas.microsoft.com/office/word/2020/wordml/sdtdatahash" xmlns:w16se="http://schemas.microsoft.com/office/word/2015/wordml/symex" xmlns:wpg="http://schemas.microsoft.com/office/word/2010/wordprocessingGroup" xmlns:wpi="http://schemas.microsoft.com/office/word/2010/wordprocessingInk" xmlns:wne="http://schemas.microsoft.com/office/word/2006/wordml" xmlns:wps="http://schemas.microsoft.com/office/word/2010/wordprocessingShape" mc:Ignorable="w14 w15 w16se w16cid w16 w16cex w16sdtdh wp14">
+  <w:footnote w:type="separator" w:id="-1">
+    <w:p>
+      <w:pPr>
+        <w:spacing w:after="0" w:line="240" w:lineRule="auto"/>
+      </w:pPr>
+      <w:r>
+        <w:separator/>
+      </w:r>
+    </w:p>
+  </w:footnote>
+  <w:footnote w:type="continuationSeparator" w:id="0">
+    <w:p>
+      <w:pPr>
+        <w:spacing w:after="0" w:line="240" w:lineRule="auto"/>
+      </w:pPr>
+      <w:r>
+        <w:continuationSeparator/>
+      </w:r>
+    </w:p>
+  </w:footnote>
+</w:footnotes>
+</file>
+
+<file path=word/header1.xml><?xml version="1.0" encoding="utf-8"?>
+<w:hdr xmlns:wpc="http://schemas.microsoft.com/office/word/2010/wordprocessingCanvas" xmlns:cx="http://schemas.microsoft.com/office/drawing/2014/chartex" xmlns:cx1="http://schemas.microsoft.com/office/drawing/2015/9/8/chartex" xmlns:cx2="http://schemas.microsoft.com/office/drawing/2015/10/21/chartex" xmlns:cx3="http://schemas.microsoft.com/office/drawing/2016/5/9/chartex" xmlns:cx4="http://schemas.microsoft.com/office/drawing/2016/5/10/chartex" xmlns:cx5="http://schemas.microsoft.com/office/drawing/2016/5/11/chartex" xmlns:cx6="http://schemas.microsoft.com/office/drawing/2016/5/12/chartex" xmlns:cx7="http://schemas.microsoft.com/office/drawing/2016/5/13/chartex" xmlns:cx8="http://schemas.microsoft.com/office/drawing/2016/5/14/chartex" xmlns:mc="http://schemas.openxmlformats.org/markup-compatibility/2006" xmlns:aink="http://schemas.microsoft.com/office/drawing/2016/ink" xmlns:am3d="http://schemas.microsoft.com/office/drawing/2017/model3d" xmlns:o="urn:schemas-microsoft-com:office:office" xmlns:oel="http://schemas.microsoft.com/office/2019/extlst" xmlns:r="http://schemas.openxmlformats.org/officeDocument/2006/relationships" xmlns:m="http://schemas.openxmlformats.org/officeDocument/2006/math" xmlns:v="urn:schemas-microsoft-com:vml" xmlns:wp14="http://schemas.microsoft.com/office/word/2010/wordprocessingDrawing" xmlns:wp="http://schemas.openxmlformats.org/drawingml/2006/wordprocessingDrawing" xmlns:w10="urn:schemas-microsoft-com:office:word" xmlns:w="http://schemas.openxmlformats.org/wordprocessingml/2006/main" xmlns:w14="http://schemas.microsoft.com/office/word/2010/wordml" xmlns:w15="http://schemas.microsoft.com/office/word/2012/wordml" xmlns:w16cex="http://schemas.microsoft.com/office/word/2018/wordml/cex" xmlns:w16cid="http://schemas.microsoft.com/office/word/2016/wordml/cid" xmlns:w16="http://schemas.microsoft.com/office/word/2018/wordml" xmlns:w16sdtdh="http://schemas.microsoft.com/office/word/2020/wordml/sdtdatahash" xmlns:w16se="http://schemas.microsoft.com/office/word/2015/wordml/symex" xmlns:wpg="http://schemas.microsoft.com/office/word/2010/wordprocessingGroup" xmlns:wpi="http://schemas.microsoft.com/office/word/2010/wordprocessingInk" xmlns:wne="http://schemas.microsoft.com/office/word/2006/wordml" xmlns:wps="http://schemas.microsoft.com/office/word/2010/wordprocessingShape" mc:Ignorable="w14 w15 w16se w16cid w16 w16cex w16sdtdh wp14">
+  <w:p>
+    <w:pPr>
+      <w:pStyle w:val="Header"/>
+    </w:pPr>
+    <w:r>
+      <w:t>Elijah Smith</w:t>
+    </w:r>
+  </w:p>
+  <w:p>
+    <w:pPr>
+      <w:pStyle w:val="Header"/>
+    </w:pPr>
+    <w:r>
+      <w:t>COP4520 HW2</w:t>
+    </w:r>
+  </w:p>
+  <w:p>
+    <w:pPr>
+      <w:pStyle w:val="Header"/>
+    </w:pPr>
+    <w:r>
+      <w:t xml:space="preserve">Problem 1: </w:t>
+    </w:r>
+    <w:r>
+      <w:t>Birthday Party</w:t>
+    </w:r>
+  </w:p>
+</w:hdr>
+</file>
+
+<file path=word/numbering.xml><?xml version="1.0" encoding="utf-8"?>
+<w:numbering xmlns:wpc="http://schemas.microsoft.com/office/word/2010/wordprocessingCanvas" xmlns:cx="http://schemas.microsoft.com/office/drawing/2014/chartex" xmlns:cx1="http://schemas.microsoft.com/office/drawing/2015/9/8/chartex" xmlns:cx2="http://schemas.microsoft.com/office/drawing/2015/10/21/chartex" xmlns:cx3="http://schemas.microsoft.com/office/drawing/2016/5/9/chartex" xmlns:cx4="http://schemas.microsoft.com/office/drawing/2016/5/10/chartex" xmlns:cx5="http://schemas.microsoft.com/office/drawing/2016/5/11/chartex" xmlns:cx6="http://schemas.microsoft.com/office/drawing/2016/5/12/chartex" xmlns:cx7="http://schemas.microsoft.com/office/drawing/2016/5/13/chartex" xmlns:cx8="http://schemas.microsoft.com/office/drawing/2016/5/14/chartex" xmlns:mc="http://schemas.openxmlformats.org/markup-compatibility/2006" xmlns:aink="http://schemas.microsoft.com/office/drawing/2016/ink" xmlns:am3d="http://schemas.microsoft.com/office/drawing/2017/model3d" xmlns:o="urn:schemas-microsoft-com:office:office" xmlns:oel="http://schemas.microsoft.com/office/2019/extlst" xmlns:r="http://schemas.openxmlformats.org/officeDocument/2006/relationships" xmlns:m="http://schemas.openxmlformats.org/officeDocument/2006/math" xmlns:v="urn:schemas-microsoft-com:vml" xmlns:wp14="http://schemas.microsoft.com/office/word/2010/wordprocessingDrawing" xmlns:wp="http://schemas.openxmlformats.org/drawingml/2006/wordprocessingDrawing" xmlns:w10="urn:schemas-microsoft-com:office:word" xmlns:w="http://schemas.openxmlformats.org/wordprocessingml/2006/main" xmlns:w14="http://schemas.microsoft.com/office/word/2010/wordml" xmlns:w15="http://schemas.microsoft.com/office/word/2012/wordml" xmlns:w16cex="http://schemas.microsoft.com/office/word/2018/wordml/cex" xmlns:w16cid="http://schemas.microsoft.com/office/word/2016/wordml/cid" xmlns:w16="http://schemas.microsoft.com/office/word/2018/wordml" xmlns:w16sdtdh="http://schemas.microsoft.com/office/word/2020/wordml/sdtdatahash" xmlns:w16se="http://schemas.microsoft.com/office/word/2015/wordml/symex" xmlns:wpg="http://schemas.microsoft.com/office/word/2010/wordprocessingGroup" xmlns:wpi="http://schemas.microsoft.com/office/word/2010/wordprocessingInk" xmlns:wne="http://schemas.microsoft.com/office/word/2006/wordml" xmlns:wps="http://schemas.microsoft.com/office/word/2010/wordprocessingShape" mc:Ignorable="w14 w15 w16se w16cid w16 w16cex w16sdtdh wp14">
+  <w:abstractNum w:abstractNumId="0" w15:restartNumberingAfterBreak="0">
+    <w:nsid w:val="09814FC9"/>
+    <w:multiLevelType w:val="hybridMultilevel"/>
+    <w:tmpl w:val="42A40F1C"/>
+    <w:lvl w:ilvl="0" w:tplc="C6D0CFB8">
+      <w:numFmt w:val="bullet"/>
+      <w:lvlText w:val="-"/>
+      <w:lvlJc w:val="left"/>
+      <w:pPr>
+        <w:ind w:left="720" w:hanging="360"/>
+      </w:pPr>
+      <w:rPr>
+        <w:rFonts w:ascii="Calibri" w:eastAsiaTheme="minorHAnsi" w:hAnsi="Calibri" w:cs="Calibri" w:hint="default"/>
+      </w:rPr>
+    </w:lvl>
+    <w:lvl w:ilvl="1" w:tplc="04090003">
+      <w:start w:val="1"/>
+      <w:numFmt w:val="bullet"/>
+      <w:lvlText w:val="o"/>
+      <w:lvlJc w:val="left"/>
+      <w:pPr>
+        <w:ind w:left="1440" w:hanging="360"/>
+      </w:pPr>
+      <w:rPr>
+        <w:rFonts w:ascii="Courier New" w:hAnsi="Courier New" w:cs="Courier New" w:hint="default"/>
+      </w:rPr>
+    </w:lvl>
+    <w:lvl w:ilvl="2" w:tplc="04090005" w:tentative="1">
+      <w:start w:val="1"/>
+      <w:numFmt w:val="bullet"/>
+      <w:lvlText w:val=""/>
+      <w:lvlJc w:val="left"/>
+      <w:pPr>
+        <w:ind w:left="2160" w:hanging="360"/>
+      </w:pPr>
+      <w:rPr>
+        <w:rFonts w:ascii="Wingdings" w:hAnsi="Wingdings" w:hint="default"/>
+      </w:rPr>
+    </w:lvl>
+    <w:lvl w:ilvl="3" w:tplc="04090001" w:tentative="1">
+      <w:start w:val="1"/>
+      <w:numFmt w:val="bullet"/>
+      <w:lvlText w:val=""/>
+      <w:lvlJc w:val="left"/>
+      <w:pPr>
+        <w:ind w:left="2880" w:hanging="360"/>
+      </w:pPr>
+      <w:rPr>
+        <w:rFonts w:ascii="Symbol" w:hAnsi="Symbol" w:hint="default"/>
+      </w:rPr>
+    </w:lvl>
+    <w:lvl w:ilvl="4" w:tplc="04090003" w:tentative="1">
+      <w:start w:val="1"/>
+      <w:numFmt w:val="bullet"/>
+      <w:lvlText w:val="o"/>
+      <w:lvlJc w:val="left"/>
+      <w:pPr>
+        <w:ind w:left="3600" w:hanging="360"/>
+      </w:pPr>
+      <w:rPr>
+        <w:rFonts w:ascii="Courier New" w:hAnsi="Courier New" w:cs="Courier New" w:hint="default"/>
+      </w:rPr>
+    </w:lvl>
+    <w:lvl w:ilvl="5" w:tplc="04090005" w:tentative="1">
+      <w:start w:val="1"/>
+      <w:numFmt w:val="bullet"/>
+      <w:lvlText w:val=""/>
+      <w:lvlJc w:val="left"/>
+      <w:pPr>
+        <w:ind w:left="4320" w:hanging="360"/>
+      </w:pPr>
+      <w:rPr>
+        <w:rFonts w:ascii="Wingdings" w:hAnsi="Wingdings" w:hint="default"/>
+      </w:rPr>
+    </w:lvl>
+    <w:lvl w:ilvl="6" w:tplc="04090001" w:tentative="1">
+      <w:start w:val="1"/>
+      <w:numFmt w:val="bullet"/>
+      <w:lvlText w:val=""/>
+      <w:lvlJc w:val="left"/>
+      <w:pPr>
+        <w:ind w:left="5040" w:hanging="360"/>
+      </w:pPr>
+      <w:rPr>
+        <w:rFonts w:ascii="Symbol" w:hAnsi="Symbol" w:hint="default"/>
+      </w:rPr>
+    </w:lvl>
+    <w:lvl w:ilvl="7" w:tplc="04090003" w:tentative="1">
+      <w:start w:val="1"/>
+      <w:numFmt w:val="bullet"/>
+      <w:lvlText w:val="o"/>
+      <w:lvlJc w:val="left"/>
+      <w:pPr>
+        <w:ind w:left="5760" w:hanging="360"/>
+      </w:pPr>
+      <w:rPr>
+        <w:rFonts w:ascii="Courier New" w:hAnsi="Courier New" w:cs="Courier New" w:hint="default"/>
+      </w:rPr>
+    </w:lvl>
+    <w:lvl w:ilvl="8" w:tplc="04090005" w:tentative="1">
+      <w:start w:val="1"/>
+      <w:numFmt w:val="bullet"/>
+      <w:lvlText w:val=""/>
+      <w:lvlJc w:val="left"/>
+      <w:pPr>
+        <w:ind w:left="6480" w:hanging="360"/>
+      </w:pPr>
+      <w:rPr>
+        <w:rFonts w:ascii="Wingdings" w:hAnsi="Wingdings" w:hint="default"/>
+      </w:rPr>
+    </w:lvl>
+  </w:abstractNum>
+  <w:num w:numId="1" w16cid:durableId="447549763">
+    <w:abstractNumId w:val="0"/>
+  </w:num>
+</w:numbering>
 </file>
 
 <file path=word/styles.xml><?xml version="1.0" encoding="utf-8"?>
@@ -443,6 +922,80 @@
     <w:semiHidden/>
     <w:unhideWhenUsed/>
   </w:style>
+  <w:style w:type="paragraph" w:styleId="Header">
+    <w:name w:val="header"/>
+    <w:basedOn w:val="Normal"/>
+    <w:link w:val="HeaderChar"/>
+    <w:uiPriority w:val="99"/>
+    <w:unhideWhenUsed/>
+    <w:rsid w:val="00205EC7"/>
+    <w:pPr>
+      <w:tabs>
+        <w:tab w:val="center" w:pos="4680"/>
+        <w:tab w:val="right" w:pos="9360"/>
+      </w:tabs>
+      <w:spacing w:after="0" w:line="240" w:lineRule="auto"/>
+    </w:pPr>
+  </w:style>
+  <w:style w:type="character" w:customStyle="1" w:styleId="HeaderChar">
+    <w:name w:val="Header Char"/>
+    <w:basedOn w:val="DefaultParagraphFont"/>
+    <w:link w:val="Header"/>
+    <w:uiPriority w:val="99"/>
+    <w:rsid w:val="00205EC7"/>
+  </w:style>
+  <w:style w:type="paragraph" w:styleId="Footer">
+    <w:name w:val="footer"/>
+    <w:basedOn w:val="Normal"/>
+    <w:link w:val="FooterChar"/>
+    <w:uiPriority w:val="99"/>
+    <w:unhideWhenUsed/>
+    <w:rsid w:val="00205EC7"/>
+    <w:pPr>
+      <w:tabs>
+        <w:tab w:val="center" w:pos="4680"/>
+        <w:tab w:val="right" w:pos="9360"/>
+      </w:tabs>
+      <w:spacing w:after="0" w:line="240" w:lineRule="auto"/>
+    </w:pPr>
+  </w:style>
+  <w:style w:type="character" w:customStyle="1" w:styleId="FooterChar">
+    <w:name w:val="Footer Char"/>
+    <w:basedOn w:val="DefaultParagraphFont"/>
+    <w:link w:val="Footer"/>
+    <w:uiPriority w:val="99"/>
+    <w:rsid w:val="00205EC7"/>
+  </w:style>
+  <w:style w:type="paragraph" w:styleId="ListParagraph">
+    <w:name w:val="List Paragraph"/>
+    <w:basedOn w:val="Normal"/>
+    <w:uiPriority w:val="34"/>
+    <w:qFormat/>
+    <w:rsid w:val="00205EC7"/>
+    <w:pPr>
+      <w:ind w:left="720"/>
+      <w:contextualSpacing/>
+    </w:pPr>
+  </w:style>
+  <w:style w:type="table" w:styleId="TableGrid">
+    <w:name w:val="Table Grid"/>
+    <w:basedOn w:val="TableNormal"/>
+    <w:uiPriority w:val="39"/>
+    <w:rsid w:val="003D5E56"/>
+    <w:pPr>
+      <w:spacing w:after="0" w:line="240" w:lineRule="auto"/>
+    </w:pPr>
+    <w:tblPr>
+      <w:tblBorders>
+        <w:top w:val="single" w:sz="4" w:space="0" w:color="auto"/>
+        <w:left w:val="single" w:sz="4" w:space="0" w:color="auto"/>
+        <w:bottom w:val="single" w:sz="4" w:space="0" w:color="auto"/>
+        <w:right w:val="single" w:sz="4" w:space="0" w:color="auto"/>
+        <w:insideH w:val="single" w:sz="4" w:space="0" w:color="auto"/>
+        <w:insideV w:val="single" w:sz="4" w:space="0" w:color="auto"/>
+      </w:tblBorders>
+    </w:tblPr>
+  </w:style>
 </w:styles>
 </file>
 

</xml_diff>